<commit_message>
Changed index to just user_id
</commit_message>
<xml_diff>
--- a/Lab 3/part4.docx
+++ b/Lab 3/part4.docx
@@ -2033,113 +2033,20 @@
                           <w:p>
                             <w:pPr>
                               <w:pStyle w:val="inlinecode"/>
-                              <w:rPr>
-                                <w:sz w:val="11"/>
-                                <w:szCs w:val="11"/>
+                              <w:jc w:val="center"/>
+                              <w:rPr>
+                                <w:sz w:val="13"/>
+                                <w:szCs w:val="13"/>
+                                <w:lang w:val="en-US"/>
                               </w:rPr>
                             </w:pPr>
                             <w:r>
                               <w:rPr>
-                                <w:sz w:val="11"/>
-                                <w:szCs w:val="11"/>
-                              </w:rPr>
-                              <w:t>+----+-------------+-------+------------+------+--------------------------------+--------------------------------+---------+-------+--------+----------+--------------------------------------------+</w:t>
-                            </w:r>
-                          </w:p>
-                          <w:p>
-                            <w:pPr>
-                              <w:pStyle w:val="inlinecode"/>
-                              <w:rPr>
-                                <w:sz w:val="11"/>
-                                <w:szCs w:val="11"/>
-                              </w:rPr>
-                            </w:pPr>
-                            <w:r>
-                              <w:rPr>
-                                <w:sz w:val="11"/>
-                                <w:szCs w:val="11"/>
-                              </w:rPr>
-                              <w:t>| id | select_type | table | partitions | type | possible_keys                  | key                            | key_len | ref   | rows   | filtered | Extra                                      |</w:t>
-                            </w:r>
-                          </w:p>
-                          <w:p>
-                            <w:pPr>
-                              <w:pStyle w:val="inlinecode"/>
-                              <w:rPr>
-                                <w:sz w:val="11"/>
-                                <w:szCs w:val="11"/>
-                              </w:rPr>
-                            </w:pPr>
-                            <w:r>
-                              <w:rPr>
-                                <w:sz w:val="11"/>
-                                <w:szCs w:val="11"/>
-                              </w:rPr>
-                              <w:t>+----+-------------+-------+------------+------+--------------------------------+--------------------------------+---------+-------+--------+----------+--------------------------------------------+</w:t>
-                            </w:r>
-                          </w:p>
-                          <w:p>
-                            <w:pPr>
-                              <w:pStyle w:val="inlinecode"/>
-                              <w:rPr>
-                                <w:sz w:val="11"/>
-                                <w:szCs w:val="11"/>
-                              </w:rPr>
-                            </w:pPr>
-                            <w:r>
-                              <w:rPr>
-                                <w:sz w:val="11"/>
-                                <w:szCs w:val="11"/>
-                              </w:rPr>
-                              <w:t>|  1 | SIMPLE      | r     | NULL       | ref  | review_user_id_business_id_idx | review_user_id_business_id_idx | 90      | const |     13 |   100.00 | NULL                                       |</w:t>
-                            </w:r>
-                          </w:p>
-                          <w:p>
-                            <w:pPr>
-                              <w:pStyle w:val="inlinecode"/>
-                              <w:rPr>
-                                <w:sz w:val="11"/>
-                                <w:szCs w:val="11"/>
-                              </w:rPr>
-                            </w:pPr>
-                            <w:r>
-                              <w:rPr>
-                                <w:sz w:val="11"/>
-                                <w:szCs w:val="11"/>
-                              </w:rPr>
-                              <w:t>|  1 | SIMPLE      | ud    | NULL       | ALL  | NULL                           | NULL                           | NULL    | NULL  | 765240 |    10.00 | Using where; Using join buffer (hash join) |</w:t>
-                            </w:r>
-                          </w:p>
-                          <w:p>
-                            <w:pPr>
-                              <w:pStyle w:val="inlinecode"/>
-                              <w:rPr>
-                                <w:sz w:val="11"/>
-                                <w:szCs w:val="11"/>
-                              </w:rPr>
-                            </w:pPr>
-                            <w:r>
-                              <w:rPr>
-                                <w:sz w:val="11"/>
-                                <w:szCs w:val="11"/>
-                              </w:rPr>
-                              <w:t>|  1 | SIMPLE      | b     | NULL       | ALL  | NULL                           | NULL                           | NULL    | NULL  | 183269 |   100.00 | Using where; Using join buffer (hash join) |</w:t>
-                            </w:r>
-                          </w:p>
-                          <w:p>
-                            <w:pPr>
-                              <w:pStyle w:val="inlinecode"/>
-                              <w:rPr>
-                                <w:sz w:val="11"/>
-                                <w:szCs w:val="11"/>
-                              </w:rPr>
-                            </w:pPr>
-                            <w:r>
-                              <w:rPr>
-                                <w:sz w:val="11"/>
-                                <w:szCs w:val="11"/>
-                              </w:rPr>
-                              <w:t>+----+-------------+-------+------------+------+--------------------------------+--------------------------------+---------+-------+--------+----------+--------------------------------------------+</w:t>
+                                <w:sz w:val="13"/>
+                                <w:szCs w:val="13"/>
+                                <w:lang w:val="en-US"/>
+                              </w:rPr>
+                              <w:t>+----+-------------+-------+------------+------+----------------+----------------+---------+-------+--------+----------+--------------------------------------------+</w:t>
                             </w:r>
                           </w:p>
                           <w:p>
@@ -2147,11 +2054,114 @@
                               <w:pStyle w:val="inlinecode"/>
                               <w:jc w:val="center"/>
                               <w:rPr>
-                                <w:sz w:val="11"/>
-                                <w:szCs w:val="11"/>
+                                <w:sz w:val="13"/>
+                                <w:szCs w:val="13"/>
                                 <w:lang w:val="en-US"/>
                               </w:rPr>
                             </w:pPr>
+                            <w:r>
+                              <w:rPr>
+                                <w:sz w:val="13"/>
+                                <w:szCs w:val="13"/>
+                                <w:lang w:val="en-US"/>
+                              </w:rPr>
+                              <w:t>| id | select_type | table | partitions | type | possible_keys  | key            | key_len | ref   | rows   | filtered | Extra                                      |</w:t>
+                            </w:r>
+                          </w:p>
+                          <w:p>
+                            <w:pPr>
+                              <w:pStyle w:val="inlinecode"/>
+                              <w:jc w:val="center"/>
+                              <w:rPr>
+                                <w:sz w:val="13"/>
+                                <w:szCs w:val="13"/>
+                                <w:lang w:val="en-US"/>
+                              </w:rPr>
+                            </w:pPr>
+                            <w:r>
+                              <w:rPr>
+                                <w:sz w:val="13"/>
+                                <w:szCs w:val="13"/>
+                                <w:lang w:val="en-US"/>
+                              </w:rPr>
+                              <w:t>+----+-------------+-------+------------+------+----------------+----------------+---------+-------+--------+----------+--------------------------------------------+</w:t>
+                            </w:r>
+                          </w:p>
+                          <w:p>
+                            <w:pPr>
+                              <w:pStyle w:val="inlinecode"/>
+                              <w:jc w:val="center"/>
+                              <w:rPr>
+                                <w:sz w:val="13"/>
+                                <w:szCs w:val="13"/>
+                                <w:lang w:val="en-US"/>
+                              </w:rPr>
+                            </w:pPr>
+                            <w:r>
+                              <w:rPr>
+                                <w:sz w:val="13"/>
+                                <w:szCs w:val="13"/>
+                                <w:lang w:val="en-US"/>
+                              </w:rPr>
+                              <w:t>|  1 | SIMPLE      | r     | NULL       | ref  | review_user_id | review_user_id | 90      | const |     13 |   100.00 | NULL                                       |</w:t>
+                            </w:r>
+                          </w:p>
+                          <w:p>
+                            <w:pPr>
+                              <w:pStyle w:val="inlinecode"/>
+                              <w:jc w:val="center"/>
+                              <w:rPr>
+                                <w:sz w:val="13"/>
+                                <w:szCs w:val="13"/>
+                                <w:lang w:val="en-US"/>
+                              </w:rPr>
+                            </w:pPr>
+                            <w:r>
+                              <w:rPr>
+                                <w:sz w:val="13"/>
+                                <w:szCs w:val="13"/>
+                                <w:lang w:val="en-US"/>
+                              </w:rPr>
+                              <w:t>|  1 | SIMPLE      | ud    | NULL       | ALL  | NULL           | NULL           | NULL    | NULL  | 765240 |    10.00 | Using where; Using join buffer (hash join) |</w:t>
+                            </w:r>
+                          </w:p>
+                          <w:p>
+                            <w:pPr>
+                              <w:pStyle w:val="inlinecode"/>
+                              <w:jc w:val="center"/>
+                              <w:rPr>
+                                <w:sz w:val="13"/>
+                                <w:szCs w:val="13"/>
+                                <w:lang w:val="en-US"/>
+                              </w:rPr>
+                            </w:pPr>
+                            <w:r>
+                              <w:rPr>
+                                <w:sz w:val="13"/>
+                                <w:szCs w:val="13"/>
+                                <w:lang w:val="en-US"/>
+                              </w:rPr>
+                              <w:t>|  1 | SIMPLE      | b     | NULL       | ALL  | NULL           | NULL           | NULL    | NULL  | 183269 |   100.00 | Using where; Using join buffer (hash join) |</w:t>
+                            </w:r>
+                          </w:p>
+                          <w:p>
+                            <w:pPr>
+                              <w:pStyle w:val="inlinecode"/>
+                              <w:jc w:val="center"/>
+                              <w:rPr>
+                                <w:sz w:val="13"/>
+                                <w:szCs w:val="13"/>
+                                <w:lang w:val="en-US"/>
+                              </w:rPr>
+                            </w:pPr>
+                            <w:r>
+                              <w:rPr>
+                                <w:sz w:val="13"/>
+                                <w:szCs w:val="13"/>
+                                <w:lang w:val="en-US"/>
+                              </w:rPr>
+                              <w:t>+----+-------------+-------+------------+------+----------------+----------------+---------+-------+--------+----------+--------------------------------------------+</w:t>
+                            </w:r>
                           </w:p>
                         </w:txbxContent>
                       </wps:txbx>
@@ -2175,113 +2185,20 @@
                     <w:p>
                       <w:pPr>
                         <w:pStyle w:val="inlinecode"/>
-                        <w:rPr>
-                          <w:sz w:val="11"/>
-                          <w:szCs w:val="11"/>
+                        <w:jc w:val="center"/>
+                        <w:rPr>
+                          <w:sz w:val="13"/>
+                          <w:szCs w:val="13"/>
+                          <w:lang w:val="en-US"/>
                         </w:rPr>
                       </w:pPr>
                       <w:r>
                         <w:rPr>
-                          <w:sz w:val="11"/>
-                          <w:szCs w:val="11"/>
-                        </w:rPr>
-                        <w:t>+----+-------------+-------+------------+------+--------------------------------+--------------------------------+---------+-------+--------+----------+--------------------------------------------+</w:t>
-                      </w:r>
-                    </w:p>
-                    <w:p>
-                      <w:pPr>
-                        <w:pStyle w:val="inlinecode"/>
-                        <w:rPr>
-                          <w:sz w:val="11"/>
-                          <w:szCs w:val="11"/>
-                        </w:rPr>
-                      </w:pPr>
-                      <w:r>
-                        <w:rPr>
-                          <w:sz w:val="11"/>
-                          <w:szCs w:val="11"/>
-                        </w:rPr>
-                        <w:t>| id | select_type | table | partitions | type | possible_keys                  | key                            | key_len | ref   | rows   | filtered | Extra                                      |</w:t>
-                      </w:r>
-                    </w:p>
-                    <w:p>
-                      <w:pPr>
-                        <w:pStyle w:val="inlinecode"/>
-                        <w:rPr>
-                          <w:sz w:val="11"/>
-                          <w:szCs w:val="11"/>
-                        </w:rPr>
-                      </w:pPr>
-                      <w:r>
-                        <w:rPr>
-                          <w:sz w:val="11"/>
-                          <w:szCs w:val="11"/>
-                        </w:rPr>
-                        <w:t>+----+-------------+-------+------------+------+--------------------------------+--------------------------------+---------+-------+--------+----------+--------------------------------------------+</w:t>
-                      </w:r>
-                    </w:p>
-                    <w:p>
-                      <w:pPr>
-                        <w:pStyle w:val="inlinecode"/>
-                        <w:rPr>
-                          <w:sz w:val="11"/>
-                          <w:szCs w:val="11"/>
-                        </w:rPr>
-                      </w:pPr>
-                      <w:r>
-                        <w:rPr>
-                          <w:sz w:val="11"/>
-                          <w:szCs w:val="11"/>
-                        </w:rPr>
-                        <w:t>|  1 | SIMPLE      | r     | NULL       | ref  | review_user_id_business_id_idx | review_user_id_business_id_idx | 90      | const |     13 |   100.00 | NULL                                       |</w:t>
-                      </w:r>
-                    </w:p>
-                    <w:p>
-                      <w:pPr>
-                        <w:pStyle w:val="inlinecode"/>
-                        <w:rPr>
-                          <w:sz w:val="11"/>
-                          <w:szCs w:val="11"/>
-                        </w:rPr>
-                      </w:pPr>
-                      <w:r>
-                        <w:rPr>
-                          <w:sz w:val="11"/>
-                          <w:szCs w:val="11"/>
-                        </w:rPr>
-                        <w:t>|  1 | SIMPLE      | ud    | NULL       | ALL  | NULL                           | NULL                           | NULL    | NULL  | 765240 |    10.00 | Using where; Using join buffer (hash join) |</w:t>
-                      </w:r>
-                    </w:p>
-                    <w:p>
-                      <w:pPr>
-                        <w:pStyle w:val="inlinecode"/>
-                        <w:rPr>
-                          <w:sz w:val="11"/>
-                          <w:szCs w:val="11"/>
-                        </w:rPr>
-                      </w:pPr>
-                      <w:r>
-                        <w:rPr>
-                          <w:sz w:val="11"/>
-                          <w:szCs w:val="11"/>
-                        </w:rPr>
-                        <w:t>|  1 | SIMPLE      | b     | NULL       | ALL  | NULL                           | NULL                           | NULL    | NULL  | 183269 |   100.00 | Using where; Using join buffer (hash join) |</w:t>
-                      </w:r>
-                    </w:p>
-                    <w:p>
-                      <w:pPr>
-                        <w:pStyle w:val="inlinecode"/>
-                        <w:rPr>
-                          <w:sz w:val="11"/>
-                          <w:szCs w:val="11"/>
-                        </w:rPr>
-                      </w:pPr>
-                      <w:r>
-                        <w:rPr>
-                          <w:sz w:val="11"/>
-                          <w:szCs w:val="11"/>
-                        </w:rPr>
-                        <w:t>+----+-------------+-------+------------+------+--------------------------------+--------------------------------+---------+-------+--------+----------+--------------------------------------------+</w:t>
+                          <w:sz w:val="13"/>
+                          <w:szCs w:val="13"/>
+                          <w:lang w:val="en-US"/>
+                        </w:rPr>
+                        <w:t>+----+-------------+-------+------------+------+----------------+----------------+---------+-------+--------+----------+--------------------------------------------+</w:t>
                       </w:r>
                     </w:p>
                     <w:p>
@@ -2289,11 +2206,114 @@
                         <w:pStyle w:val="inlinecode"/>
                         <w:jc w:val="center"/>
                         <w:rPr>
-                          <w:sz w:val="11"/>
-                          <w:szCs w:val="11"/>
+                          <w:sz w:val="13"/>
+                          <w:szCs w:val="13"/>
                           <w:lang w:val="en-US"/>
                         </w:rPr>
                       </w:pPr>
+                      <w:r>
+                        <w:rPr>
+                          <w:sz w:val="13"/>
+                          <w:szCs w:val="13"/>
+                          <w:lang w:val="en-US"/>
+                        </w:rPr>
+                        <w:t>| id | select_type | table | partitions | type | possible_keys  | key            | key_len | ref   | rows   | filtered | Extra                                      |</w:t>
+                      </w:r>
+                    </w:p>
+                    <w:p>
+                      <w:pPr>
+                        <w:pStyle w:val="inlinecode"/>
+                        <w:jc w:val="center"/>
+                        <w:rPr>
+                          <w:sz w:val="13"/>
+                          <w:szCs w:val="13"/>
+                          <w:lang w:val="en-US"/>
+                        </w:rPr>
+                      </w:pPr>
+                      <w:r>
+                        <w:rPr>
+                          <w:sz w:val="13"/>
+                          <w:szCs w:val="13"/>
+                          <w:lang w:val="en-US"/>
+                        </w:rPr>
+                        <w:t>+----+-------------+-------+------------+------+----------------+----------------+---------+-------+--------+----------+--------------------------------------------+</w:t>
+                      </w:r>
+                    </w:p>
+                    <w:p>
+                      <w:pPr>
+                        <w:pStyle w:val="inlinecode"/>
+                        <w:jc w:val="center"/>
+                        <w:rPr>
+                          <w:sz w:val="13"/>
+                          <w:szCs w:val="13"/>
+                          <w:lang w:val="en-US"/>
+                        </w:rPr>
+                      </w:pPr>
+                      <w:r>
+                        <w:rPr>
+                          <w:sz w:val="13"/>
+                          <w:szCs w:val="13"/>
+                          <w:lang w:val="en-US"/>
+                        </w:rPr>
+                        <w:t>|  1 | SIMPLE      | r     | NULL       | ref  | review_user_id | review_user_id | 90      | const |     13 |   100.00 | NULL                                       |</w:t>
+                      </w:r>
+                    </w:p>
+                    <w:p>
+                      <w:pPr>
+                        <w:pStyle w:val="inlinecode"/>
+                        <w:jc w:val="center"/>
+                        <w:rPr>
+                          <w:sz w:val="13"/>
+                          <w:szCs w:val="13"/>
+                          <w:lang w:val="en-US"/>
+                        </w:rPr>
+                      </w:pPr>
+                      <w:r>
+                        <w:rPr>
+                          <w:sz w:val="13"/>
+                          <w:szCs w:val="13"/>
+                          <w:lang w:val="en-US"/>
+                        </w:rPr>
+                        <w:t>|  1 | SIMPLE      | ud    | NULL       | ALL  | NULL           | NULL           | NULL    | NULL  | 765240 |    10.00 | Using where; Using join buffer (hash join) |</w:t>
+                      </w:r>
+                    </w:p>
+                    <w:p>
+                      <w:pPr>
+                        <w:pStyle w:val="inlinecode"/>
+                        <w:jc w:val="center"/>
+                        <w:rPr>
+                          <w:sz w:val="13"/>
+                          <w:szCs w:val="13"/>
+                          <w:lang w:val="en-US"/>
+                        </w:rPr>
+                      </w:pPr>
+                      <w:r>
+                        <w:rPr>
+                          <w:sz w:val="13"/>
+                          <w:szCs w:val="13"/>
+                          <w:lang w:val="en-US"/>
+                        </w:rPr>
+                        <w:t>|  1 | SIMPLE      | b     | NULL       | ALL  | NULL           | NULL           | NULL    | NULL  | 183269 |   100.00 | Using where; Using join buffer (hash join) |</w:t>
+                      </w:r>
+                    </w:p>
+                    <w:p>
+                      <w:pPr>
+                        <w:pStyle w:val="inlinecode"/>
+                        <w:jc w:val="center"/>
+                        <w:rPr>
+                          <w:sz w:val="13"/>
+                          <w:szCs w:val="13"/>
+                          <w:lang w:val="en-US"/>
+                        </w:rPr>
+                      </w:pPr>
+                      <w:r>
+                        <w:rPr>
+                          <w:sz w:val="13"/>
+                          <w:szCs w:val="13"/>
+                          <w:lang w:val="en-US"/>
+                        </w:rPr>
+                        <w:t>+----+-------------+-------+------------+------+----------------+----------------+---------+-------+--------+----------+--------------------------------------------+</w:t>
+                      </w:r>
                     </w:p>
                   </w:txbxContent>
                 </v:textbox>
@@ -3106,6 +3126,7 @@
   <w:style w:type="character" w:default="1" w:styleId="DefaultParagraphFont">
     <w:name w:val="Default Paragraph Font"/>
     <w:uiPriority w:val="1"/>
+    <w:semiHidden/>
     <w:unhideWhenUsed/>
   </w:style>
   <w:style w:type="table" w:default="1" w:styleId="TableNormal">

</xml_diff>

<commit_message>
added explain explanation to report
</commit_message>
<xml_diff>
--- a/Lab 3/part4.docx
+++ b/Lab 3/part4.docx
@@ -19,11 +19,484 @@
     <w:p>
       <w:pPr>
         <w:pStyle w:val="Heading1"/>
+        <w:rPr>
+          <w:lang w:val="en-CA"/>
+        </w:rPr>
       </w:pPr>
       <w:r>
         <w:rPr>
+          <w:lang w:val="en-CA"/>
+        </w:rPr>
+        <w:t>Explain</w:t>
+      </w:r>
+    </w:p>
+    <w:p>
+      <w:pPr>
+        <w:rPr>
+          <w:lang w:val="en-CA"/>
+        </w:rPr>
+      </w:pPr>
+      <w:r>
+        <w:rPr>
+          <w:lang w:val="en-CA"/>
+        </w:rPr>
+        <w:t xml:space="preserve">The output of Explain has 12 columns: id, </w:t>
+      </w:r>
+      <w:proofErr w:type="spellStart"/>
+      <w:r>
+        <w:rPr>
+          <w:lang w:val="en-CA"/>
+        </w:rPr>
+        <w:t>select_type</w:t>
+      </w:r>
+      <w:proofErr w:type="spellEnd"/>
+      <w:r>
+        <w:rPr>
+          <w:lang w:val="en-CA"/>
+        </w:rPr>
+        <w:t xml:space="preserve">, table, partitions, type, </w:t>
+      </w:r>
+      <w:proofErr w:type="spellStart"/>
+      <w:r>
+        <w:rPr>
+          <w:lang w:val="en-CA"/>
+        </w:rPr>
+        <w:t>possible_keys</w:t>
+      </w:r>
+      <w:proofErr w:type="spellEnd"/>
+      <w:r>
+        <w:rPr>
+          <w:lang w:val="en-CA"/>
+        </w:rPr>
+        <w:t xml:space="preserve">, key, </w:t>
+      </w:r>
+      <w:proofErr w:type="spellStart"/>
+      <w:r>
+        <w:rPr>
+          <w:lang w:val="en-CA"/>
+        </w:rPr>
+        <w:t>key_len</w:t>
+      </w:r>
+      <w:proofErr w:type="spellEnd"/>
+      <w:r>
+        <w:rPr>
+          <w:lang w:val="en-CA"/>
+        </w:rPr>
+        <w:t xml:space="preserve">, ref, rows, filtered, and Extra. These columns describe how the output of the query is produced. </w:t>
+      </w:r>
+    </w:p>
+    <w:p>
+      <w:pPr>
+        <w:rPr>
+          <w:lang w:val="en-CA"/>
+        </w:rPr>
+      </w:pPr>
+      <w:r>
+        <w:rPr>
+          <w:lang w:val="en-CA"/>
+        </w:rPr>
+        <w:t xml:space="preserve">The </w:t>
+      </w:r>
+      <w:r>
+        <w:rPr>
+          <w:b/>
+          <w:bCs/>
+          <w:lang w:val="en-CA"/>
+        </w:rPr>
+        <w:t>id</w:t>
+      </w:r>
+      <w:r>
+        <w:rPr>
+          <w:lang w:val="en-CA"/>
+        </w:rPr>
+        <w:t xml:space="preserve"> describes the SELECT identifier.</w:t>
+      </w:r>
+    </w:p>
+    <w:p>
+      <w:pPr>
+        <w:rPr>
+          <w:lang w:val="en-CA"/>
+        </w:rPr>
+      </w:pPr>
+      <w:r>
+        <w:rPr>
+          <w:lang w:val="en-CA"/>
+        </w:rPr>
+        <w:t xml:space="preserve">The </w:t>
+      </w:r>
+      <w:proofErr w:type="spellStart"/>
+      <w:r>
+        <w:rPr>
+          <w:b/>
+          <w:bCs/>
+          <w:lang w:val="en-CA"/>
+        </w:rPr>
+        <w:t>select_type</w:t>
+      </w:r>
+      <w:proofErr w:type="spellEnd"/>
+      <w:r>
+        <w:rPr>
+          <w:lang w:val="en-CA"/>
+        </w:rPr>
+        <w:t xml:space="preserve"> describes the SELECT type.</w:t>
+      </w:r>
+    </w:p>
+    <w:p>
+      <w:pPr>
+        <w:rPr>
+          <w:lang w:val="en-CA"/>
+        </w:rPr>
+      </w:pPr>
+      <w:r>
+        <w:rPr>
+          <w:lang w:val="en-CA"/>
+        </w:rPr>
+        <w:t xml:space="preserve">The </w:t>
+      </w:r>
+      <w:r>
+        <w:rPr>
+          <w:b/>
+          <w:bCs/>
+          <w:lang w:val="en-CA"/>
+        </w:rPr>
+        <w:t>table</w:t>
+      </w:r>
+      <w:r>
+        <w:rPr>
+          <w:lang w:val="en-CA"/>
+        </w:rPr>
+        <w:t xml:space="preserve"> describes the table for the output rows.</w:t>
+      </w:r>
+    </w:p>
+    <w:p>
+      <w:pPr>
+        <w:rPr>
+          <w:lang w:val="en-CA"/>
+        </w:rPr>
+      </w:pPr>
+      <w:r>
+        <w:rPr>
+          <w:lang w:val="en-CA"/>
+        </w:rPr>
+        <w:t xml:space="preserve">The </w:t>
+      </w:r>
+      <w:r>
+        <w:rPr>
+          <w:b/>
+          <w:bCs/>
+          <w:lang w:val="en-CA"/>
+        </w:rPr>
+        <w:t>partitions</w:t>
+      </w:r>
+      <w:r>
+        <w:rPr>
+          <w:lang w:val="en-CA"/>
+        </w:rPr>
+        <w:t xml:space="preserve"> </w:t>
+      </w:r>
+      <w:proofErr w:type="gramStart"/>
+      <w:r>
+        <w:rPr>
+          <w:lang w:val="en-CA"/>
+        </w:rPr>
+        <w:t>describes</w:t>
+      </w:r>
+      <w:proofErr w:type="gramEnd"/>
+      <w:r>
+        <w:rPr>
+          <w:lang w:val="en-CA"/>
+        </w:rPr>
+        <w:t xml:space="preserve"> the matching partitions.</w:t>
+      </w:r>
+    </w:p>
+    <w:p>
+      <w:pPr>
+        <w:rPr>
+          <w:lang w:val="en-CA"/>
+        </w:rPr>
+      </w:pPr>
+      <w:r>
+        <w:rPr>
+          <w:lang w:val="en-CA"/>
+        </w:rPr>
+        <w:t xml:space="preserve">The </w:t>
+      </w:r>
+      <w:r>
+        <w:rPr>
+          <w:b/>
+          <w:bCs/>
+          <w:lang w:val="en-CA"/>
+        </w:rPr>
+        <w:t>type</w:t>
+      </w:r>
+      <w:r>
+        <w:rPr>
+          <w:lang w:val="en-CA"/>
+        </w:rPr>
+        <w:t xml:space="preserve"> describes how it’s joined.</w:t>
+      </w:r>
+    </w:p>
+    <w:p>
+      <w:pPr>
+        <w:rPr>
+          <w:lang w:val="en-CA"/>
+        </w:rPr>
+      </w:pPr>
+      <w:r>
+        <w:rPr>
+          <w:lang w:val="en-CA"/>
+        </w:rPr>
+        <w:t xml:space="preserve">The </w:t>
+      </w:r>
+      <w:proofErr w:type="spellStart"/>
+      <w:r>
+        <w:rPr>
+          <w:b/>
+          <w:bCs/>
+          <w:lang w:val="en-CA"/>
+        </w:rPr>
+        <w:t>possible_keys</w:t>
+      </w:r>
+      <w:proofErr w:type="spellEnd"/>
+      <w:r>
+        <w:rPr>
+          <w:lang w:val="en-CA"/>
+        </w:rPr>
+        <w:t xml:space="preserve"> </w:t>
+      </w:r>
+      <w:proofErr w:type="gramStart"/>
+      <w:r>
+        <w:rPr>
+          <w:lang w:val="en-CA"/>
+        </w:rPr>
+        <w:t>describes</w:t>
+      </w:r>
+      <w:proofErr w:type="gramEnd"/>
+      <w:r>
+        <w:rPr>
+          <w:lang w:val="en-CA"/>
+        </w:rPr>
+        <w:t xml:space="preserve"> what indexes can be chosen.</w:t>
+      </w:r>
+    </w:p>
+    <w:p>
+      <w:pPr>
+        <w:rPr>
+          <w:lang w:val="en-CA"/>
+        </w:rPr>
+      </w:pPr>
+      <w:r>
+        <w:rPr>
+          <w:lang w:val="en-CA"/>
+        </w:rPr>
+        <w:t xml:space="preserve">The </w:t>
+      </w:r>
+      <w:r>
+        <w:rPr>
+          <w:b/>
+          <w:bCs/>
+          <w:lang w:val="en-CA"/>
+        </w:rPr>
+        <w:t>key</w:t>
+      </w:r>
+      <w:r>
+        <w:rPr>
+          <w:lang w:val="en-CA"/>
+        </w:rPr>
+        <w:t xml:space="preserve"> describes which index is </w:t>
+      </w:r>
+      <w:proofErr w:type="gramStart"/>
+      <w:r>
+        <w:rPr>
+          <w:lang w:val="en-CA"/>
+        </w:rPr>
+        <w:t>actually chosen</w:t>
+      </w:r>
+      <w:proofErr w:type="gramEnd"/>
+      <w:r>
+        <w:rPr>
+          <w:lang w:val="en-CA"/>
+        </w:rPr>
+        <w:t>.</w:t>
+      </w:r>
+    </w:p>
+    <w:p>
+      <w:pPr>
+        <w:rPr>
+          <w:lang w:val="en-CA"/>
+        </w:rPr>
+      </w:pPr>
+      <w:r>
+        <w:rPr>
+          <w:lang w:val="en-CA"/>
+        </w:rPr>
+        <w:t xml:space="preserve">The </w:t>
+      </w:r>
+      <w:proofErr w:type="spellStart"/>
+      <w:r>
+        <w:rPr>
+          <w:b/>
+          <w:bCs/>
+          <w:lang w:val="en-CA"/>
+        </w:rPr>
+        <w:t>key_len</w:t>
+      </w:r>
+      <w:proofErr w:type="spellEnd"/>
+      <w:r>
+        <w:rPr>
+          <w:lang w:val="en-CA"/>
+        </w:rPr>
+        <w:t xml:space="preserve"> describes the length of this chosen key.</w:t>
+      </w:r>
+    </w:p>
+    <w:p>
+      <w:pPr>
+        <w:rPr>
+          <w:lang w:val="en-CA"/>
+        </w:rPr>
+      </w:pPr>
+      <w:r>
+        <w:rPr>
+          <w:lang w:val="en-CA"/>
+        </w:rPr>
+        <w:t xml:space="preserve">The </w:t>
+      </w:r>
+      <w:r>
+        <w:rPr>
+          <w:b/>
+          <w:bCs/>
+          <w:lang w:val="en-CA"/>
+        </w:rPr>
+        <w:t>ref</w:t>
+      </w:r>
+      <w:r>
+        <w:rPr>
+          <w:lang w:val="en-CA"/>
+        </w:rPr>
+        <w:t xml:space="preserve"> describes the columns compared to the index.</w:t>
+      </w:r>
+    </w:p>
+    <w:p>
+      <w:pPr>
+        <w:rPr>
+          <w:lang w:val="en-CA"/>
+        </w:rPr>
+      </w:pPr>
+      <w:r>
+        <w:rPr>
+          <w:lang w:val="en-CA"/>
+        </w:rPr>
+        <w:t xml:space="preserve">The </w:t>
+      </w:r>
+      <w:r>
+        <w:rPr>
+          <w:b/>
+          <w:bCs/>
+          <w:lang w:val="en-CA"/>
+        </w:rPr>
+        <w:t>rows</w:t>
+      </w:r>
+      <w:r>
+        <w:rPr>
+          <w:lang w:val="en-CA"/>
+        </w:rPr>
+        <w:t xml:space="preserve"> </w:t>
+      </w:r>
+      <w:proofErr w:type="gramStart"/>
+      <w:r>
+        <w:rPr>
+          <w:lang w:val="en-CA"/>
+        </w:rPr>
+        <w:t>describes</w:t>
+      </w:r>
+      <w:proofErr w:type="gramEnd"/>
+      <w:r>
+        <w:rPr>
+          <w:lang w:val="en-CA"/>
+        </w:rPr>
+        <w:t xml:space="preserve"> an estimate of the number of rows that will be examined.</w:t>
+      </w:r>
+    </w:p>
+    <w:p>
+      <w:pPr>
+        <w:rPr>
+          <w:lang w:val="en-CA"/>
+        </w:rPr>
+      </w:pPr>
+      <w:r>
+        <w:rPr>
+          <w:lang w:val="en-CA"/>
+        </w:rPr>
+        <w:t xml:space="preserve">The </w:t>
+      </w:r>
+      <w:r>
+        <w:rPr>
+          <w:b/>
+          <w:bCs/>
+          <w:lang w:val="en-CA"/>
+        </w:rPr>
+        <w:t>filtered</w:t>
+      </w:r>
+      <w:r>
+        <w:rPr>
+          <w:lang w:val="en-CA"/>
+        </w:rPr>
+        <w:t xml:space="preserve"> describes the percentage of rows that are filtered.</w:t>
+      </w:r>
+    </w:p>
+    <w:p>
+      <w:pPr>
+        <w:rPr>
+          <w:lang w:val="en-CA"/>
+        </w:rPr>
+      </w:pPr>
+      <w:r>
+        <w:rPr>
+          <w:lang w:val="en-CA"/>
+        </w:rPr>
+        <w:t xml:space="preserve">The </w:t>
+      </w:r>
+      <w:r>
+        <w:rPr>
+          <w:b/>
+          <w:bCs/>
+          <w:lang w:val="en-CA"/>
+        </w:rPr>
+        <w:t>Extra</w:t>
+      </w:r>
+      <w:r>
+        <w:rPr>
+          <w:lang w:val="en-CA"/>
+        </w:rPr>
+        <w:t xml:space="preserve"> describes any other additional information, such as describing how it’s joined.</w:t>
+      </w:r>
+    </w:p>
+    <w:p>
+      <w:pPr>
+        <w:rPr>
+          <w:rFonts w:asciiTheme="majorHAnsi" w:eastAsiaTheme="majorEastAsia" w:hAnsiTheme="majorHAnsi" w:cstheme="majorBidi"/>
+          <w:color w:val="2F5496" w:themeColor="accent1" w:themeShade="BF"/>
+          <w:sz w:val="32"/>
+          <w:szCs w:val="32"/>
+          <w:lang w:val="en-CA"/>
+        </w:rPr>
+      </w:pPr>
+      <w:r>
+        <w:rPr>
+          <w:lang w:val="en-CA"/>
+        </w:rPr>
+        <w:br w:type="page"/>
+      </w:r>
+    </w:p>
+    <w:p>
+      <w:pPr>
+        <w:pStyle w:val="Heading1"/>
+      </w:pPr>
+      <w:r>
+        <w:rPr>
           <w:noProof/>
         </w:rPr>
+        <w:lastRenderedPageBreak/>
         <mc:AlternateContent>
           <mc:Choice Requires="wps">
             <w:drawing>
@@ -2751,13 +3224,7 @@
         <w:rPr>
           <w:lang w:val="en-CA"/>
         </w:rPr>
-        <w:t>user_</w:t>
-      </w:r>
-      <w:r>
-        <w:rPr>
-          <w:lang w:val="en-CA"/>
-        </w:rPr>
-        <w:t>id</w:t>
+        <w:t>user_id</w:t>
       </w:r>
       <w:proofErr w:type="spellEnd"/>
       <w:r>

</xml_diff>